<commit_message>
agregados componentes de logger y notificaciones
</commit_message>
<xml_diff>
--- a/Curso Experis - Angular.docx
+++ b/Curso Experis - Angular.docx
@@ -43,13 +43,7 @@
         </w:numPr>
       </w:pPr>
       <w:r>
-        <w:t>Instalaci</w:t>
-      </w:r>
-      <w:r>
-        <w:t>ó</w:t>
-      </w:r>
-      <w:r>
-        <w:t>n de CLI de angular</w:t>
+        <w:t>Instalación de CLI de angular</w:t>
       </w:r>
     </w:p>
     <w:p>
@@ -118,10 +112,7 @@
         </w:numPr>
       </w:pPr>
       <w:r>
-        <w:t>Creación de proyecto An</w:t>
-      </w:r>
-      <w:r>
-        <w:t>gular</w:t>
+        <w:t>Creación de proyecto Angular</w:t>
       </w:r>
     </w:p>
     <w:p>
@@ -161,8 +152,6 @@
           <w:b/>
         </w:rPr>
       </w:pPr>
-      <w:bookmarkStart w:id="0" w:name="_GoBack"/>
-      <w:bookmarkEnd w:id="0"/>
     </w:p>
     <w:p>
       <w:pPr>
@@ -192,9 +181,12 @@
           <w:numId w:val="5"/>
         </w:numPr>
       </w:pPr>
+      <w:r>
+        <w:t xml:space="preserve">Angular </w:t>
+      </w:r>
       <w:proofErr w:type="spellStart"/>
       <w:r>
-        <w:t>Node</w:t>
+        <w:t>essentials</w:t>
       </w:r>
       <w:proofErr w:type="spellEnd"/>
       <w:r>
@@ -230,6 +222,8 @@
       <w:r>
         <w:t xml:space="preserve"> pack</w:t>
       </w:r>
+      <w:bookmarkStart w:id="0" w:name="_GoBack"/>
+      <w:bookmarkEnd w:id="0"/>
     </w:p>
     <w:p>
       <w:pPr>

</xml_diff>